<commit_message>
Modificando o que o cidade pediu.
</commit_message>
<xml_diff>
--- a/Levantamento_Requisitos.docx
+++ b/Levantamento_Requisitos.docx
@@ -2830,7 +2830,25 @@
           <w:sz w:val="22"/>
           <w:szCs w:val="22"/>
         </w:rPr>
-        <w:t>NÍVEL 1; CLIENTE, NÍVEL 2; FUNCINÁRIO COMUM E NÍVEL 3; GERENTE E ADMINISTRADOR.*/</w:t>
+        <w:t xml:space="preserve">NÍVEL 1; CLIENTE, NÍVEL 2; FUNCINÁRIO COMUM E NÍVEL 3; GERENTE E </w:t>
+      </w:r>
+      <w:proofErr w:type="gramStart"/>
+      <w:r>
+        <w:rPr>
+          <w:color w:val="008000"/>
+          <w:sz w:val="22"/>
+          <w:szCs w:val="22"/>
+        </w:rPr>
+        <w:t>ADMINISTRADOR.*</w:t>
+      </w:r>
+      <w:proofErr w:type="gramEnd"/>
+      <w:r>
+        <w:rPr>
+          <w:color w:val="008000"/>
+          <w:sz w:val="22"/>
+          <w:szCs w:val="22"/>
+        </w:rPr>
+        <w:t>/</w:t>
       </w:r>
     </w:p>
     <w:p>
@@ -2899,6 +2917,7 @@
         </w:rPr>
         <w:t xml:space="preserve"> </w:t>
       </w:r>
+      <w:proofErr w:type="gramStart"/>
       <w:r>
         <w:rPr>
           <w:color w:val="0000FF"/>
@@ -2917,6 +2936,7 @@
         </w:rPr>
         <w:t>(</w:t>
       </w:r>
+      <w:proofErr w:type="gramEnd"/>
     </w:p>
     <w:p>
       <w:pPr>
@@ -3028,6 +3048,7 @@
         </w:rPr>
         <w:t xml:space="preserve">USUARIO </w:t>
       </w:r>
+      <w:proofErr w:type="gramStart"/>
       <w:r>
         <w:rPr>
           <w:color w:val="0000FF"/>
@@ -3044,6 +3065,7 @@
         </w:rPr>
         <w:t>(</w:t>
       </w:r>
+      <w:proofErr w:type="gramEnd"/>
       <w:r>
         <w:rPr>
           <w:color w:val="000000"/>
@@ -3091,6 +3113,7 @@
         </w:rPr>
         <w:t xml:space="preserve">SENHA </w:t>
       </w:r>
+      <w:proofErr w:type="gramStart"/>
       <w:r>
         <w:rPr>
           <w:color w:val="0000FF"/>
@@ -3107,6 +3130,7 @@
         </w:rPr>
         <w:t>(</w:t>
       </w:r>
+      <w:proofErr w:type="gramEnd"/>
       <w:r>
         <w:rPr>
           <w:color w:val="000000"/>
@@ -3177,6 +3201,7 @@
           <w:szCs w:val="22"/>
         </w:rPr>
       </w:pPr>
+      <w:proofErr w:type="gramStart"/>
       <w:r>
         <w:rPr>
           <w:color w:val="0000FF"/>
@@ -3193,6 +3218,7 @@
         </w:rPr>
         <w:t>(</w:t>
       </w:r>
+      <w:proofErr w:type="gramEnd"/>
       <w:r>
         <w:rPr>
           <w:color w:val="000000"/>
@@ -3490,6 +3516,7 @@
         </w:rPr>
         <w:t xml:space="preserve"> </w:t>
       </w:r>
+      <w:proofErr w:type="gramStart"/>
       <w:r>
         <w:rPr>
           <w:color w:val="0000FF"/>
@@ -3508,6 +3535,7 @@
         </w:rPr>
         <w:t>(</w:t>
       </w:r>
+      <w:proofErr w:type="gramEnd"/>
       <w:r>
         <w:rPr>
           <w:color w:val="0000FF"/>
@@ -3713,7 +3741,17 @@
           <w:szCs w:val="22"/>
           <w:lang w:val="en-US"/>
         </w:rPr>
-        <w:t xml:space="preserve"> FUNCIONARIO</w:t>
+        <w:t xml:space="preserve"> </w:t>
+      </w:r>
+      <w:proofErr w:type="gramStart"/>
+      <w:r>
+        <w:rPr>
+          <w:color w:val="000000"/>
+          <w:sz w:val="22"/>
+          <w:szCs w:val="22"/>
+          <w:lang w:val="en-US"/>
+        </w:rPr>
+        <w:t>FUNCIONARIO</w:t>
       </w:r>
       <w:r>
         <w:rPr>
@@ -3724,6 +3762,7 @@
         </w:rPr>
         <w:t>(</w:t>
       </w:r>
+      <w:proofErr w:type="gramEnd"/>
     </w:p>
     <w:p>
       <w:pPr>
@@ -4004,6 +4043,7 @@
         </w:rPr>
         <w:t xml:space="preserve">NOME_FUN </w:t>
       </w:r>
+      <w:proofErr w:type="gramStart"/>
       <w:r>
         <w:rPr>
           <w:color w:val="0000FF"/>
@@ -4020,6 +4060,7 @@
         </w:rPr>
         <w:t>(</w:t>
       </w:r>
+      <w:proofErr w:type="gramEnd"/>
       <w:r>
         <w:rPr>
           <w:color w:val="000000"/>
@@ -4059,6 +4100,7 @@
         </w:rPr>
         <w:t xml:space="preserve">CARGO_FUN </w:t>
       </w:r>
+      <w:proofErr w:type="gramStart"/>
       <w:r>
         <w:rPr>
           <w:color w:val="0000FF"/>
@@ -4075,6 +4117,7 @@
         </w:rPr>
         <w:t>(</w:t>
       </w:r>
+      <w:proofErr w:type="gramEnd"/>
       <w:r>
         <w:rPr>
           <w:color w:val="000000"/>
@@ -4132,6 +4175,7 @@
         </w:rPr>
         <w:t xml:space="preserve">CPF_FUN </w:t>
       </w:r>
+      <w:proofErr w:type="gramStart"/>
       <w:r>
         <w:rPr>
           <w:color w:val="0000FF"/>
@@ -4150,6 +4194,7 @@
         </w:rPr>
         <w:t>(</w:t>
       </w:r>
+      <w:proofErr w:type="gramEnd"/>
       <w:r>
         <w:rPr>
           <w:color w:val="000000"/>
@@ -4193,6 +4238,7 @@
         </w:rPr>
         <w:t xml:space="preserve">CNH_FUN </w:t>
       </w:r>
+      <w:proofErr w:type="gramStart"/>
       <w:r>
         <w:rPr>
           <w:color w:val="0000FF"/>
@@ -4211,6 +4257,7 @@
         </w:rPr>
         <w:t>(</w:t>
       </w:r>
+      <w:proofErr w:type="gramEnd"/>
       <w:r>
         <w:rPr>
           <w:color w:val="000000"/>
@@ -4254,6 +4301,7 @@
         </w:rPr>
         <w:t xml:space="preserve">TEL_FUN </w:t>
       </w:r>
+      <w:proofErr w:type="gramStart"/>
       <w:r>
         <w:rPr>
           <w:color w:val="0000FF"/>
@@ -4272,6 +4320,7 @@
         </w:rPr>
         <w:t>(</w:t>
       </w:r>
+      <w:proofErr w:type="gramEnd"/>
       <w:r>
         <w:rPr>
           <w:color w:val="000000"/>
@@ -4315,6 +4364,7 @@
         </w:rPr>
         <w:t xml:space="preserve">EMAIL_FUN </w:t>
       </w:r>
+      <w:proofErr w:type="gramStart"/>
       <w:r>
         <w:rPr>
           <w:color w:val="0000FF"/>
@@ -4333,6 +4383,7 @@
         </w:rPr>
         <w:t>(</w:t>
       </w:r>
+      <w:proofErr w:type="gramEnd"/>
       <w:r>
         <w:rPr>
           <w:color w:val="000000"/>
@@ -4442,7 +4493,17 @@
           <w:szCs w:val="22"/>
           <w:lang w:val="en-US"/>
         </w:rPr>
-        <w:t xml:space="preserve"> CLIENTE</w:t>
+        <w:t xml:space="preserve"> </w:t>
+      </w:r>
+      <w:proofErr w:type="gramStart"/>
+      <w:r>
+        <w:rPr>
+          <w:color w:val="000000"/>
+          <w:sz w:val="22"/>
+          <w:szCs w:val="22"/>
+          <w:lang w:val="en-US"/>
+        </w:rPr>
+        <w:t>CLIENTE</w:t>
       </w:r>
       <w:r>
         <w:rPr>
@@ -4453,6 +4514,7 @@
         </w:rPr>
         <w:t>(</w:t>
       </w:r>
+      <w:proofErr w:type="gramEnd"/>
     </w:p>
     <w:p>
       <w:pPr>
@@ -4733,6 +4795,7 @@
         </w:rPr>
         <w:t xml:space="preserve">NOME_CLI </w:t>
       </w:r>
+      <w:proofErr w:type="gramStart"/>
       <w:r>
         <w:rPr>
           <w:color w:val="0000FF"/>
@@ -4749,6 +4812,7 @@
         </w:rPr>
         <w:t>(</w:t>
       </w:r>
+      <w:proofErr w:type="gramEnd"/>
       <w:r>
         <w:rPr>
           <w:color w:val="000000"/>
@@ -4788,6 +4852,7 @@
         </w:rPr>
         <w:t xml:space="preserve">CPF_CNPJ_CLI </w:t>
       </w:r>
+      <w:proofErr w:type="gramStart"/>
       <w:r>
         <w:rPr>
           <w:color w:val="0000FF"/>
@@ -4804,6 +4869,7 @@
         </w:rPr>
         <w:t>(</w:t>
       </w:r>
+      <w:proofErr w:type="gramEnd"/>
       <w:r>
         <w:rPr>
           <w:color w:val="000000"/>
@@ -4861,6 +4927,7 @@
         </w:rPr>
         <w:t xml:space="preserve">CNH_CLI </w:t>
       </w:r>
+      <w:proofErr w:type="gramStart"/>
       <w:r>
         <w:rPr>
           <w:color w:val="0000FF"/>
@@ -4879,6 +4946,7 @@
         </w:rPr>
         <w:t>(</w:t>
       </w:r>
+      <w:proofErr w:type="gramEnd"/>
       <w:r>
         <w:rPr>
           <w:color w:val="000000"/>
@@ -4922,6 +4990,7 @@
         </w:rPr>
         <w:t xml:space="preserve">TEL_CLI </w:t>
       </w:r>
+      <w:proofErr w:type="gramStart"/>
       <w:r>
         <w:rPr>
           <w:color w:val="0000FF"/>
@@ -4940,6 +5009,7 @@
         </w:rPr>
         <w:t>(</w:t>
       </w:r>
+      <w:proofErr w:type="gramEnd"/>
       <w:r>
         <w:rPr>
           <w:color w:val="000000"/>
@@ -4983,6 +5053,7 @@
         </w:rPr>
         <w:t xml:space="preserve">EMAIL_CLI </w:t>
       </w:r>
+      <w:proofErr w:type="gramStart"/>
       <w:r>
         <w:rPr>
           <w:color w:val="0000FF"/>
@@ -5001,6 +5072,7 @@
         </w:rPr>
         <w:t>(</w:t>
       </w:r>
+      <w:proofErr w:type="gramEnd"/>
       <w:r>
         <w:rPr>
           <w:color w:val="000000"/>
@@ -5110,7 +5182,17 @@
           <w:szCs w:val="22"/>
           <w:lang w:val="en-US"/>
         </w:rPr>
-        <w:t xml:space="preserve"> CARRO</w:t>
+        <w:t xml:space="preserve"> </w:t>
+      </w:r>
+      <w:proofErr w:type="gramStart"/>
+      <w:r>
+        <w:rPr>
+          <w:color w:val="000000"/>
+          <w:sz w:val="22"/>
+          <w:szCs w:val="22"/>
+          <w:lang w:val="en-US"/>
+        </w:rPr>
+        <w:t>CARRO</w:t>
       </w:r>
       <w:r>
         <w:rPr>
@@ -5121,6 +5203,7 @@
         </w:rPr>
         <w:t>(</w:t>
       </w:r>
+      <w:proofErr w:type="gramEnd"/>
     </w:p>
     <w:p>
       <w:pPr>
@@ -5232,6 +5315,7 @@
         </w:rPr>
         <w:t xml:space="preserve">MODELO </w:t>
       </w:r>
+      <w:proofErr w:type="gramStart"/>
       <w:r>
         <w:rPr>
           <w:color w:val="0000FF"/>
@@ -5248,6 +5332,7 @@
         </w:rPr>
         <w:t>(</w:t>
       </w:r>
+      <w:proofErr w:type="gramEnd"/>
       <w:r>
         <w:rPr>
           <w:color w:val="000000"/>
@@ -5303,6 +5388,7 @@
         </w:rPr>
         <w:t xml:space="preserve">MARCA </w:t>
       </w:r>
+      <w:proofErr w:type="gramStart"/>
       <w:r>
         <w:rPr>
           <w:color w:val="0000FF"/>
@@ -5319,6 +5405,7 @@
         </w:rPr>
         <w:t>(</w:t>
       </w:r>
+      <w:proofErr w:type="gramEnd"/>
       <w:r>
         <w:rPr>
           <w:color w:val="000000"/>
@@ -5374,6 +5461,7 @@
         </w:rPr>
         <w:t xml:space="preserve">ANO </w:t>
       </w:r>
+      <w:proofErr w:type="gramStart"/>
       <w:r>
         <w:rPr>
           <w:color w:val="0000FF"/>
@@ -5390,6 +5478,7 @@
         </w:rPr>
         <w:t>(</w:t>
       </w:r>
+      <w:proofErr w:type="gramEnd"/>
       <w:r>
         <w:rPr>
           <w:color w:val="000000"/>
@@ -5437,6 +5526,7 @@
         </w:rPr>
         <w:t xml:space="preserve">COR </w:t>
       </w:r>
+      <w:proofErr w:type="gramStart"/>
       <w:r>
         <w:rPr>
           <w:color w:val="0000FF"/>
@@ -5453,6 +5543,7 @@
         </w:rPr>
         <w:t>(</w:t>
       </w:r>
+      <w:proofErr w:type="gramEnd"/>
       <w:r>
         <w:rPr>
           <w:color w:val="000000"/>
@@ -5492,6 +5583,7 @@
         </w:rPr>
         <w:t xml:space="preserve">PLACA </w:t>
       </w:r>
+      <w:proofErr w:type="gramStart"/>
       <w:r>
         <w:rPr>
           <w:color w:val="0000FF"/>
@@ -5508,6 +5600,7 @@
         </w:rPr>
         <w:t>(</w:t>
       </w:r>
+      <w:proofErr w:type="gramEnd"/>
       <w:r>
         <w:rPr>
           <w:color w:val="000000"/>
@@ -5563,6 +5656,7 @@
         </w:rPr>
         <w:t xml:space="preserve">RENAVAM </w:t>
       </w:r>
+      <w:proofErr w:type="gramStart"/>
       <w:r>
         <w:rPr>
           <w:color w:val="0000FF"/>
@@ -5579,6 +5673,7 @@
         </w:rPr>
         <w:t>(</w:t>
       </w:r>
+      <w:proofErr w:type="gramEnd"/>
       <w:r>
         <w:rPr>
           <w:color w:val="000000"/>
@@ -5618,6 +5713,7 @@
         </w:rPr>
         <w:t xml:space="preserve">PORTAS </w:t>
       </w:r>
+      <w:proofErr w:type="gramStart"/>
       <w:r>
         <w:rPr>
           <w:color w:val="0000FF"/>
@@ -5634,6 +5730,7 @@
         </w:rPr>
         <w:t>(</w:t>
       </w:r>
+      <w:proofErr w:type="gramEnd"/>
       <w:r>
         <w:rPr>
           <w:color w:val="000000"/>
@@ -5689,6 +5786,7 @@
         </w:rPr>
         <w:t xml:space="preserve">TRANSMISSAO </w:t>
       </w:r>
+      <w:proofErr w:type="gramStart"/>
       <w:r>
         <w:rPr>
           <w:color w:val="0000FF"/>
@@ -5705,6 +5803,7 @@
         </w:rPr>
         <w:t>(</w:t>
       </w:r>
+      <w:proofErr w:type="gramEnd"/>
       <w:r>
         <w:rPr>
           <w:color w:val="000000"/>
@@ -5760,6 +5859,7 @@
         </w:rPr>
         <w:t xml:space="preserve">MOTOR </w:t>
       </w:r>
+      <w:proofErr w:type="gramStart"/>
       <w:r>
         <w:rPr>
           <w:color w:val="0000FF"/>
@@ -5776,6 +5876,7 @@
         </w:rPr>
         <w:t>(</w:t>
       </w:r>
+      <w:proofErr w:type="gramEnd"/>
       <w:r>
         <w:rPr>
           <w:color w:val="000000"/>
@@ -5831,6 +5932,7 @@
         </w:rPr>
         <w:t xml:space="preserve">TIPO_CARROCERIA </w:t>
       </w:r>
+      <w:proofErr w:type="gramStart"/>
       <w:r>
         <w:rPr>
           <w:color w:val="0000FF"/>
@@ -5847,6 +5949,7 @@
         </w:rPr>
         <w:t>(</w:t>
       </w:r>
+      <w:proofErr w:type="gramEnd"/>
       <w:r>
         <w:rPr>
           <w:color w:val="000000"/>
@@ -5902,6 +6005,7 @@
         </w:rPr>
         <w:t xml:space="preserve">CATEGORIA </w:t>
       </w:r>
+      <w:proofErr w:type="gramStart"/>
       <w:r>
         <w:rPr>
           <w:color w:val="0000FF"/>
@@ -5918,6 +6022,7 @@
         </w:rPr>
         <w:t>(</w:t>
       </w:r>
+      <w:proofErr w:type="gramEnd"/>
       <w:r>
         <w:rPr>
           <w:color w:val="000000"/>
@@ -5973,6 +6078,7 @@
         </w:rPr>
         <w:t xml:space="preserve">COMBUSTIVEL </w:t>
       </w:r>
+      <w:proofErr w:type="gramStart"/>
       <w:r>
         <w:rPr>
           <w:color w:val="0000FF"/>
@@ -5989,6 +6095,7 @@
         </w:rPr>
         <w:t>(</w:t>
       </w:r>
+      <w:proofErr w:type="gramEnd"/>
       <w:r>
         <w:rPr>
           <w:color w:val="000000"/>
@@ -6083,6 +6190,7 @@
         </w:rPr>
         <w:t xml:space="preserve">SITUACAO </w:t>
       </w:r>
+      <w:proofErr w:type="gramStart"/>
       <w:r>
         <w:rPr>
           <w:color w:val="0000FF"/>
@@ -6099,6 +6207,7 @@
         </w:rPr>
         <w:t>(</w:t>
       </w:r>
+      <w:proofErr w:type="gramEnd"/>
       <w:r>
         <w:rPr>
           <w:color w:val="000000"/>
@@ -6154,6 +6263,7 @@
         </w:rPr>
         <w:t xml:space="preserve">VALOR_DIARIO </w:t>
       </w:r>
+      <w:proofErr w:type="gramStart"/>
       <w:r>
         <w:rPr>
           <w:color w:val="0000FF"/>
@@ -6170,6 +6280,7 @@
         </w:rPr>
         <w:t>(</w:t>
       </w:r>
+      <w:proofErr w:type="gramEnd"/>
       <w:r>
         <w:rPr>
           <w:color w:val="000000"/>
@@ -6329,7 +6440,17 @@
           <w:szCs w:val="22"/>
           <w:lang w:val="en-US"/>
         </w:rPr>
-        <w:t xml:space="preserve"> ENDERECO</w:t>
+        <w:t xml:space="preserve"> </w:t>
+      </w:r>
+      <w:proofErr w:type="gramStart"/>
+      <w:r>
+        <w:rPr>
+          <w:color w:val="000000"/>
+          <w:sz w:val="22"/>
+          <w:szCs w:val="22"/>
+          <w:lang w:val="en-US"/>
+        </w:rPr>
+        <w:t>ENDERECO</w:t>
       </w:r>
       <w:r>
         <w:rPr>
@@ -6340,6 +6461,7 @@
         </w:rPr>
         <w:t>(</w:t>
       </w:r>
+      <w:proofErr w:type="gramEnd"/>
     </w:p>
     <w:p>
       <w:pPr>
@@ -6772,6 +6894,7 @@
         <w:lastRenderedPageBreak/>
         <w:t xml:space="preserve">LOGRADOURO </w:t>
       </w:r>
+      <w:proofErr w:type="gramStart"/>
       <w:r>
         <w:rPr>
           <w:color w:val="0000FF"/>
@@ -6788,6 +6911,7 @@
         </w:rPr>
         <w:t>(</w:t>
       </w:r>
+      <w:proofErr w:type="gramEnd"/>
       <w:r>
         <w:rPr>
           <w:color w:val="000000"/>
@@ -6882,6 +7006,7 @@
         </w:rPr>
         <w:t xml:space="preserve">COMPLEMENTO </w:t>
       </w:r>
+      <w:proofErr w:type="gramStart"/>
       <w:r>
         <w:rPr>
           <w:color w:val="0000FF"/>
@@ -6898,6 +7023,7 @@
         </w:rPr>
         <w:t>(</w:t>
       </w:r>
+      <w:proofErr w:type="gramEnd"/>
       <w:r>
         <w:rPr>
           <w:color w:val="000000"/>
@@ -6953,6 +7079,7 @@
         </w:rPr>
         <w:t xml:space="preserve">BAIRRO </w:t>
       </w:r>
+      <w:proofErr w:type="gramStart"/>
       <w:r>
         <w:rPr>
           <w:color w:val="0000FF"/>
@@ -6969,6 +7096,7 @@
         </w:rPr>
         <w:t>(</w:t>
       </w:r>
+      <w:proofErr w:type="gramEnd"/>
       <w:r>
         <w:rPr>
           <w:color w:val="000000"/>
@@ -7008,6 +7136,7 @@
         </w:rPr>
         <w:t xml:space="preserve">CIDADE </w:t>
       </w:r>
+      <w:proofErr w:type="gramStart"/>
       <w:r>
         <w:rPr>
           <w:color w:val="0000FF"/>
@@ -7024,6 +7153,7 @@
         </w:rPr>
         <w:t>(</w:t>
       </w:r>
+      <w:proofErr w:type="gramEnd"/>
       <w:r>
         <w:rPr>
           <w:color w:val="000000"/>
@@ -7063,6 +7193,7 @@
         </w:rPr>
         <w:t xml:space="preserve">UF </w:t>
       </w:r>
+      <w:proofErr w:type="gramStart"/>
       <w:r>
         <w:rPr>
           <w:color w:val="0000FF"/>
@@ -7079,6 +7210,7 @@
         </w:rPr>
         <w:t>(</w:t>
       </w:r>
+      <w:proofErr w:type="gramEnd"/>
       <w:r>
         <w:rPr>
           <w:color w:val="000000"/>
@@ -7136,6 +7268,7 @@
         </w:rPr>
         <w:t xml:space="preserve">CEP </w:t>
       </w:r>
+      <w:proofErr w:type="gramStart"/>
       <w:r>
         <w:rPr>
           <w:color w:val="0000FF"/>
@@ -7154,6 +7287,7 @@
         </w:rPr>
         <w:t>(</w:t>
       </w:r>
+      <w:proofErr w:type="gramEnd"/>
       <w:r>
         <w:rPr>
           <w:color w:val="000000"/>
@@ -7263,7 +7397,17 @@
           <w:szCs w:val="22"/>
           <w:lang w:val="en-US"/>
         </w:rPr>
-        <w:t xml:space="preserve"> PAGAMENTO</w:t>
+        <w:t xml:space="preserve"> </w:t>
+      </w:r>
+      <w:proofErr w:type="gramStart"/>
+      <w:r>
+        <w:rPr>
+          <w:color w:val="000000"/>
+          <w:sz w:val="22"/>
+          <w:szCs w:val="22"/>
+          <w:lang w:val="en-US"/>
+        </w:rPr>
+        <w:t>PAGAMENTO</w:t>
       </w:r>
       <w:r>
         <w:rPr>
@@ -7274,6 +7418,7 @@
         </w:rPr>
         <w:t>(</w:t>
       </w:r>
+      <w:proofErr w:type="gramEnd"/>
     </w:p>
     <w:p>
       <w:pPr>
@@ -7376,6 +7521,7 @@
         </w:rPr>
         <w:t xml:space="preserve">TIPO_PAGAMENTO </w:t>
       </w:r>
+      <w:proofErr w:type="gramStart"/>
       <w:r>
         <w:rPr>
           <w:color w:val="0000FF"/>
@@ -7392,6 +7538,7 @@
         </w:rPr>
         <w:t>(</w:t>
       </w:r>
+      <w:proofErr w:type="gramEnd"/>
       <w:r>
         <w:rPr>
           <w:color w:val="000000"/>
@@ -7568,7 +7715,16 @@
           <w:sz w:val="22"/>
           <w:szCs w:val="22"/>
         </w:rPr>
-        <w:t xml:space="preserve"> CARRINHO</w:t>
+        <w:t xml:space="preserve"> </w:t>
+      </w:r>
+      <w:proofErr w:type="gramStart"/>
+      <w:r>
+        <w:rPr>
+          <w:color w:val="000000"/>
+          <w:sz w:val="22"/>
+          <w:szCs w:val="22"/>
+        </w:rPr>
+        <w:t>CARRINHO</w:t>
       </w:r>
       <w:r>
         <w:rPr>
@@ -7578,6 +7734,7 @@
         </w:rPr>
         <w:t>(</w:t>
       </w:r>
+      <w:proofErr w:type="gramEnd"/>
       <w:r>
         <w:rPr>
           <w:color w:val="008000"/>
@@ -7895,6 +8052,7 @@
         </w:rPr>
         <w:t xml:space="preserve">QTD_DIAS </w:t>
       </w:r>
+      <w:proofErr w:type="gramStart"/>
       <w:r>
         <w:rPr>
           <w:color w:val="0000FF"/>
@@ -7917,7 +8075,16 @@
           <w:sz w:val="22"/>
           <w:szCs w:val="22"/>
         </w:rPr>
-        <w:t>-- TAMBÉM É POSSIVEL SIMULAR O VALOR DO ALUGUEL ANTES DE CONCLUIR A LOCAÇÃO (VALOR_DIARIO (TABELA CARRO) * QTD_DIAS), O SISTEMA FARÁ O CÁLCULO.</w:t>
+        <w:t>--</w:t>
+      </w:r>
+      <w:proofErr w:type="gramEnd"/>
+      <w:r>
+        <w:rPr>
+          <w:color w:val="008000"/>
+          <w:sz w:val="22"/>
+          <w:szCs w:val="22"/>
+        </w:rPr>
+        <w:t xml:space="preserve"> TAMBÉM É POSSIVEL SIMULAR O VALOR DO ALUGUEL ANTES DE CONCLUIR A LOCAÇÃO (VALOR_DIARIO (TABELA CARRO) * QTD_DIAS), O SISTEMA FARÁ O CÁLCULO.</w:t>
       </w:r>
     </w:p>
     <w:p>
@@ -7942,6 +8109,7 @@
         </w:rPr>
         <w:t xml:space="preserve"> VLTOTAL_ITENS </w:t>
       </w:r>
+      <w:proofErr w:type="gramStart"/>
       <w:r>
         <w:rPr>
           <w:color w:val="0000FF"/>
@@ -7958,6 +8126,7 @@
         </w:rPr>
         <w:t>(</w:t>
       </w:r>
+      <w:proofErr w:type="gramEnd"/>
       <w:r>
         <w:rPr>
           <w:color w:val="000000"/>
@@ -8088,7 +8257,25 @@
           <w:sz w:val="22"/>
           <w:szCs w:val="22"/>
         </w:rPr>
-        <w:t>-- AQUI BEM NO MEIO, TERÁ UM BOTÃO NO SISTEMA(FAZER PEDIDO) QUE IRÁ TRANSFERIR OS DADOS DA TABELA(CARRINHO) PARA A TABELA(PEDIDO)</w:t>
+        <w:t xml:space="preserve">-- AQUI BEM NO MEIO, TERÁ UM BOTÃO NO </w:t>
+      </w:r>
+      <w:proofErr w:type="gramStart"/>
+      <w:r>
+        <w:rPr>
+          <w:color w:val="008000"/>
+          <w:sz w:val="22"/>
+          <w:szCs w:val="22"/>
+        </w:rPr>
+        <w:t>SISTEMA(</w:t>
+      </w:r>
+      <w:proofErr w:type="gramEnd"/>
+      <w:r>
+        <w:rPr>
+          <w:color w:val="008000"/>
+          <w:sz w:val="22"/>
+          <w:szCs w:val="22"/>
+        </w:rPr>
+        <w:t>FAZER PEDIDO) QUE IRÁ TRANSFERIR OS DADOS DA TABELA(CARRINHO) PARA A TABELA(PEDIDO)</w:t>
       </w:r>
     </w:p>
     <w:p>
@@ -8193,7 +8380,17 @@
           <w:szCs w:val="22"/>
           <w:lang w:val="en-US"/>
         </w:rPr>
-        <w:t xml:space="preserve"> PEDIDO</w:t>
+        <w:t xml:space="preserve"> </w:t>
+      </w:r>
+      <w:proofErr w:type="gramStart"/>
+      <w:r>
+        <w:rPr>
+          <w:color w:val="000000"/>
+          <w:sz w:val="22"/>
+          <w:szCs w:val="22"/>
+          <w:lang w:val="en-US"/>
+        </w:rPr>
+        <w:t>PEDIDO</w:t>
       </w:r>
       <w:r>
         <w:rPr>
@@ -8204,6 +8401,7 @@
         </w:rPr>
         <w:t>(</w:t>
       </w:r>
+      <w:proofErr w:type="gramEnd"/>
     </w:p>
     <w:p>
       <w:pPr>
@@ -8497,6 +8695,7 @@
         </w:rPr>
         <w:t xml:space="preserve">STATUS_PEDIDO </w:t>
       </w:r>
+      <w:proofErr w:type="gramStart"/>
       <w:r>
         <w:rPr>
           <w:color w:val="0000FF"/>
@@ -8513,6 +8712,7 @@
         </w:rPr>
         <w:t>(</w:t>
       </w:r>
+      <w:proofErr w:type="gramEnd"/>
       <w:r>
         <w:rPr>
           <w:color w:val="000000"/>
@@ -9000,6 +9200,7 @@
         </w:rPr>
         <w:t>COD_CARRO</w:t>
       </w:r>
+      <w:proofErr w:type="gramStart"/>
       <w:r>
         <w:rPr>
           <w:color w:val="808080"/>
@@ -9014,7 +9215,16 @@
           <w:sz w:val="22"/>
           <w:szCs w:val="22"/>
         </w:rPr>
-        <w:t>-- PREENCIMENTO AUTOMATICO PELO SISTEMA, VAI PEGAR DA TABELA CARRINHO</w:t>
+        <w:t>--</w:t>
+      </w:r>
+      <w:proofErr w:type="gramEnd"/>
+      <w:r>
+        <w:rPr>
+          <w:color w:val="008000"/>
+          <w:sz w:val="22"/>
+          <w:szCs w:val="22"/>
+        </w:rPr>
+        <w:t xml:space="preserve"> PREENCIMENTO AUTOMATICO PELO SISTEMA, VAI PEGAR DA TABELA CARRINHO</w:t>
       </w:r>
     </w:p>
     <w:p>
@@ -9069,7 +9279,23 @@
           <w:sz w:val="22"/>
           <w:szCs w:val="22"/>
         </w:rPr>
-        <w:t>-- PREENCIMENTO AUTOMATICO PELO SISTEMA, VAI PEGAR DA TABELA CARRINHO  ATRAVÉS DE UMA TRIGGER.</w:t>
+        <w:t xml:space="preserve">-- PREENCIMENTO AUTOMATICO PELO SISTEMA, VAI PEGAR DA TABELA </w:t>
+      </w:r>
+      <w:r>
+        <w:rPr>
+          <w:color w:val="008000"/>
+          <w:sz w:val="22"/>
+          <w:szCs w:val="22"/>
+        </w:rPr>
+        <w:t>CARRINHO ATRAVÉS</w:t>
+      </w:r>
+      <w:r>
+        <w:rPr>
+          <w:color w:val="008000"/>
+          <w:sz w:val="22"/>
+          <w:szCs w:val="22"/>
+        </w:rPr>
+        <w:t xml:space="preserve"> DE UMA TRIGGER.</w:t>
       </w:r>
     </w:p>
     <w:p>
@@ -9149,6 +9375,7 @@
         </w:rPr>
         <w:t xml:space="preserve">DATA_RETIRADA </w:t>
       </w:r>
+      <w:proofErr w:type="gramStart"/>
       <w:r>
         <w:rPr>
           <w:color w:val="0000FF"/>
@@ -9165,6 +9392,7 @@
         </w:rPr>
         <w:t>(</w:t>
       </w:r>
+      <w:proofErr w:type="gramEnd"/>
       <w:r>
         <w:rPr>
           <w:color w:val="000000"/>
@@ -9220,6 +9448,7 @@
         </w:rPr>
         <w:t xml:space="preserve">DATA_DEVOLUCAO </w:t>
       </w:r>
+      <w:proofErr w:type="gramStart"/>
       <w:r>
         <w:rPr>
           <w:color w:val="0000FF"/>
@@ -9236,6 +9465,7 @@
         </w:rPr>
         <w:t>(</w:t>
       </w:r>
+      <w:proofErr w:type="gramEnd"/>
       <w:r>
         <w:rPr>
           <w:color w:val="000000"/>
@@ -9450,6 +9680,7 @@
         </w:rPr>
         <w:t xml:space="preserve">VLTOTAL_FINAL </w:t>
       </w:r>
+      <w:proofErr w:type="gramStart"/>
       <w:r>
         <w:rPr>
           <w:color w:val="0000FF"/>
@@ -9466,6 +9697,7 @@
         </w:rPr>
         <w:t>(</w:t>
       </w:r>
+      <w:proofErr w:type="gramEnd"/>
       <w:r>
         <w:rPr>
           <w:color w:val="000000"/>
@@ -11044,32 +11276,9 @@
     <w:p>
       <w:pPr>
         <w:pStyle w:val="Pargrafo"/>
-        <w:numPr>
-          <w:ilvl w:val="0"/>
-          <w:numId w:val="0"/>
-        </w:numPr>
-        <w:ind w:left="1429"/>
-        <w:rPr>
-          <w:bCs/>
-        </w:rPr>
-      </w:pPr>
-      <w:r>
-        <w:rPr>
-          <w:bCs/>
-        </w:rPr>
-        <w:t xml:space="preserve">Depois de </w:t>
-      </w:r>
-      <w:r>
-        <w:rPr>
-          <w:bCs/>
-        </w:rPr>
-        <w:t>gerado</w:t>
-      </w:r>
-      <w:r>
-        <w:rPr>
-          <w:bCs/>
-        </w:rPr>
-        <w:t>, um pedido não poderá ser excluído, somente cancelado, então ele receberá um status de cancelado no sistema.</w:t>
+      </w:pPr>
+      <w:r>
+        <w:t>Se um pedido for cancelado ele não será excluído totalmente pois poderá ser visto na seção de pedidos cancelados.</w:t>
       </w:r>
     </w:p>
     <w:p>

</xml_diff>